<commit_message>
Adding updated week 8 status report
</commit_message>
<xml_diff>
--- a/Week 8 Status Report.docx
+++ b/Week 8 Status Report.docx
@@ -63,7 +63,7 @@
         </w:numPr>
       </w:pPr>
       <w:r>
-        <w:t>Implemented tech</w:t>
+        <w:t>Began tech</w:t>
       </w:r>
     </w:p>
     <w:p>
@@ -75,7 +75,19 @@
         </w:numPr>
       </w:pPr>
       <w:r>
-        <w:t>More work on combat GUI</w:t>
+        <w:t>Added panel details for other civilizations</w:t>
+      </w:r>
+    </w:p>
+    <w:p>
+      <w:pPr>
+        <w:pStyle w:val="ListParagraph"/>
+        <w:numPr>
+          <w:ilvl w:val="0"/>
+          <w:numId w:val="1"/>
+        </w:numPr>
+      </w:pPr>
+      <w:r>
+        <w:t>Next week progress plan</w:t>
       </w:r>
     </w:p>
     <w:p>
@@ -87,8 +99,22 @@
         </w:numPr>
       </w:pPr>
       <w:r>
-        <w:t>Added panel details for other civilizations</w:t>
-      </w:r>
+        <w:t>Implement tech, government</w:t>
+      </w:r>
+    </w:p>
+    <w:p>
+      <w:pPr>
+        <w:pStyle w:val="ListParagraph"/>
+        <w:numPr>
+          <w:ilvl w:val="1"/>
+          <w:numId w:val="1"/>
+        </w:numPr>
+      </w:pPr>
+      <w:r>
+        <w:t>More code analysis/refactoring to boost coverage</w:t>
+      </w:r>
+      <w:bookmarkStart w:id="0" w:name="_GoBack"/>
+      <w:bookmarkEnd w:id="0"/>
     </w:p>
     <w:p>
       <w:pPr>
@@ -99,7 +125,28 @@
         </w:numPr>
       </w:pPr>
       <w:r>
-        <w:t>Next week progress plan</w:t>
+        <w:t>Code c</w:t>
+      </w:r>
+      <w:r>
+        <w:t xml:space="preserve">overage is at </w:t>
+      </w:r>
+      <w:r>
+        <w:t>78.5%</w:t>
+      </w:r>
+    </w:p>
+    <w:p>
+      <w:pPr>
+        <w:pStyle w:val="ListParagraph"/>
+        <w:numPr>
+          <w:ilvl w:val="0"/>
+          <w:numId w:val="1"/>
+        </w:numPr>
+      </w:pPr>
+      <w:r>
+        <w:t xml:space="preserve">Approximate lines of code per team </w:t>
+      </w:r>
+      <w:r>
+        <w:t>member:</w:t>
       </w:r>
     </w:p>
     <w:p>
@@ -110,35 +157,11 @@
           <w:numId w:val="1"/>
         </w:numPr>
       </w:pPr>
-    </w:p>
-    <w:p>
-      <w:pPr>
-        <w:pStyle w:val="ListParagraph"/>
-        <w:numPr>
-          <w:ilvl w:val="0"/>
-          <w:numId w:val="1"/>
-        </w:numPr>
-      </w:pPr>
-      <w:r>
-        <w:t>Code c</w:t>
-      </w:r>
-      <w:r>
-        <w:t xml:space="preserve">overage is at </w:t>
-      </w:r>
-    </w:p>
-    <w:p>
-      <w:pPr>
-        <w:pStyle w:val="ListParagraph"/>
-        <w:numPr>
-          <w:ilvl w:val="0"/>
-          <w:numId w:val="1"/>
-        </w:numPr>
-      </w:pPr>
-      <w:r>
-        <w:t xml:space="preserve">Approximate lines of code per team </w:t>
-      </w:r>
-      <w:r>
-        <w:t>member:</w:t>
+      <w:r>
+        <w:t>Spencer:</w:t>
+      </w:r>
+      <w:r>
+        <w:t xml:space="preserve"> 176</w:t>
       </w:r>
     </w:p>
     <w:p>
@@ -150,7 +173,10 @@
         </w:numPr>
       </w:pPr>
       <w:r>
-        <w:t>Spencer:</w:t>
+        <w:t>Chris:</w:t>
+      </w:r>
+      <w:r>
+        <w:t xml:space="preserve"> 529</w:t>
       </w:r>
     </w:p>
     <w:p>
@@ -162,22 +188,11 @@
         </w:numPr>
       </w:pPr>
       <w:r>
-        <w:t>Chris:</w:t>
-      </w:r>
-    </w:p>
-    <w:p>
-      <w:pPr>
-        <w:pStyle w:val="ListParagraph"/>
-        <w:numPr>
-          <w:ilvl w:val="1"/>
-          <w:numId w:val="1"/>
-        </w:numPr>
-      </w:pPr>
-      <w:r>
         <w:t>Josh:</w:t>
       </w:r>
-      <w:bookmarkStart w:id="0" w:name="_GoBack"/>
-      <w:bookmarkEnd w:id="0"/>
+      <w:r>
+        <w:t xml:space="preserve"> 797</w:t>
+      </w:r>
     </w:p>
     <w:p/>
     <w:p/>
@@ -237,7 +252,15 @@
         <w:t>metric is the victory progress for all the conditions.</w:t>
       </w:r>
       <w:r>
-        <w:t xml:space="preserve">  Eventually, each player makes a choice of what journey they want to take in order to win the game, whether this is by combat, culture, etc.  This metric would measure each player’s progress in their journey choice, so we can see if the game is still too lopsided towards one way to win or if each of the ways to win are pretty even.  We would want them to be relatively even.  This metric would only provide useful information after the players have played the game for a decent amount of time (they won’t make their choices until later in the game).</w:t>
+        <w:t xml:space="preserve">  Eventually, each player makes a choice of what journey they want to take in order to win the game, whether this is by combat, culture, etc.  This metric would measure each player’s progress in their journey choice, so we can see if the game is still too lopsided towards one way to win or if each of the ways to win </w:t>
+      </w:r>
+      <w:proofErr w:type="gramStart"/>
+      <w:r>
+        <w:t>are</w:t>
+      </w:r>
+      <w:proofErr w:type="gramEnd"/>
+      <w:r>
+        <w:t xml:space="preserve"> pretty even.  We would want them to be relatively even.  This metric would only provide useful information after the players have played the game for a decent amount of time (they won’t make their choices until later in the game).</w:t>
       </w:r>
     </w:p>
     <w:p>
@@ -247,6 +270,1110 @@
       </w:r>
       <w:r>
         <w:t>ition was.  If the combat never influences the victory result, then we probably need to boost the effect that winning battles has.  If the relation is split up among the various victory conditions, then it is behaving like we want it to.  Also, we don’t want combat to be too powerful, so if all the victories are based on battle victories, then we should consider toning down the effect that combat has on the overall game.  We are going for the good balance.</w:t>
+      </w:r>
+    </w:p>
+    <w:p/>
+    <w:p>
+      <w:pPr>
+        <w:spacing w:after="0" w:line="240" w:lineRule="auto"/>
+        <w:rPr>
+          <w:rFonts w:eastAsia="Times New Roman" w:cs="Times New Roman"/>
+          <w:color w:val="000000"/>
+          <w:sz w:val="24"/>
+          <w:szCs w:val="24"/>
+        </w:rPr>
+      </w:pPr>
+      <w:r>
+        <w:rPr>
+          <w:rFonts w:eastAsia="Times New Roman" w:cs="Arial"/>
+          <w:b/>
+          <w:bCs/>
+          <w:color w:val="000000"/>
+          <w:sz w:val="24"/>
+          <w:szCs w:val="24"/>
+        </w:rPr>
+        <w:lastRenderedPageBreak/>
+        <w:t>Code Quality Metrics</w:t>
+      </w:r>
+    </w:p>
+    <w:p>
+      <w:pPr>
+        <w:spacing w:after="0" w:line="240" w:lineRule="auto"/>
+        <w:rPr>
+          <w:rFonts w:eastAsia="Times New Roman" w:cs="Times New Roman"/>
+          <w:color w:val="000000"/>
+          <w:sz w:val="24"/>
+          <w:szCs w:val="24"/>
+        </w:rPr>
+      </w:pPr>
+      <w:r>
+        <w:rPr>
+          <w:rFonts w:eastAsia="Times New Roman" w:cs="Times New Roman"/>
+          <w:color w:val="000000"/>
+          <w:sz w:val="24"/>
+          <w:szCs w:val="24"/>
+        </w:rPr>
+        <w:br/>
+      </w:r>
+    </w:p>
+    <w:p>
+      <w:pPr>
+        <w:spacing w:after="0" w:line="240" w:lineRule="auto"/>
+        <w:rPr>
+          <w:rFonts w:eastAsia="Times New Roman" w:cs="Times New Roman"/>
+          <w:color w:val="000000"/>
+          <w:sz w:val="24"/>
+          <w:szCs w:val="24"/>
+        </w:rPr>
+      </w:pPr>
+      <w:r>
+        <w:rPr>
+          <w:rFonts w:eastAsia="Times New Roman" w:cs="Arial"/>
+          <w:color w:val="000000"/>
+          <w:sz w:val="24"/>
+          <w:szCs w:val="24"/>
+        </w:rPr>
+        <w:t xml:space="preserve">In order to ensure that our code is of the highest quality, we decided to track several metrics. These metrics should keep our code cleaner and not as poorly written. As we are developing in Java, we decided to use the metrics tool discussed in Lab 10 to track our metrics. This metrics tool provides lots of different metrics that we could track, but we decided on just the five that were the most meaningful to our project. Below is a table containing the metrics that we chose to track, the values we based them on, and the actual values that our current program produces. Each metric will be discussed after the table. </w:t>
+      </w:r>
+    </w:p>
+    <w:p>
+      <w:pPr>
+        <w:spacing w:after="0" w:line="240" w:lineRule="auto"/>
+        <w:rPr>
+          <w:rFonts w:eastAsia="Times New Roman" w:cs="Times New Roman"/>
+          <w:color w:val="000000"/>
+          <w:sz w:val="24"/>
+          <w:szCs w:val="24"/>
+        </w:rPr>
+      </w:pPr>
+      <w:r>
+        <w:rPr>
+          <w:rFonts w:eastAsia="Times New Roman" w:cs="Times New Roman"/>
+          <w:color w:val="000000"/>
+          <w:sz w:val="24"/>
+          <w:szCs w:val="24"/>
+        </w:rPr>
+        <w:br/>
+      </w:r>
+    </w:p>
+    <w:tbl>
+      <w:tblPr>
+        <w:tblW w:w="9360" w:type="dxa"/>
+        <w:tblCellMar>
+          <w:top w:w="15" w:type="dxa"/>
+          <w:left w:w="15" w:type="dxa"/>
+          <w:bottom w:w="15" w:type="dxa"/>
+          <w:right w:w="15" w:type="dxa"/>
+        </w:tblCellMar>
+        <w:tblLook w:val="04A0" w:firstRow="1" w:lastRow="0" w:firstColumn="1" w:lastColumn="0" w:noHBand="0" w:noVBand="1"/>
+      </w:tblPr>
+      <w:tblGrid>
+        <w:gridCol w:w="3331"/>
+        <w:gridCol w:w="2396"/>
+        <w:gridCol w:w="2206"/>
+        <w:gridCol w:w="1427"/>
+      </w:tblGrid>
+      <w:tr>
+        <w:tc>
+          <w:tcPr>
+            <w:tcW w:w="0" w:type="auto"/>
+            <w:tcBorders>
+              <w:top w:val="single" w:sz="6" w:space="0" w:color="000000"/>
+              <w:left w:val="single" w:sz="6" w:space="0" w:color="000000"/>
+              <w:bottom w:val="single" w:sz="6" w:space="0" w:color="000000"/>
+              <w:right w:val="single" w:sz="6" w:space="0" w:color="000000"/>
+            </w:tcBorders>
+            <w:tcMar>
+              <w:top w:w="105" w:type="dxa"/>
+              <w:left w:w="105" w:type="dxa"/>
+              <w:bottom w:w="105" w:type="dxa"/>
+              <w:right w:w="105" w:type="dxa"/>
+            </w:tcMar>
+            <w:hideMark/>
+          </w:tcPr>
+          <w:p>
+            <w:pPr>
+              <w:spacing w:after="0" w:line="0" w:lineRule="atLeast"/>
+              <w:rPr>
+                <w:rFonts w:eastAsia="Times New Roman" w:cs="Times New Roman"/>
+                <w:sz w:val="24"/>
+                <w:szCs w:val="24"/>
+              </w:rPr>
+            </w:pPr>
+            <w:r>
+              <w:rPr>
+                <w:rFonts w:eastAsia="Times New Roman" w:cs="Arial"/>
+                <w:color w:val="000000"/>
+                <w:sz w:val="24"/>
+                <w:szCs w:val="24"/>
+              </w:rPr>
+              <w:t>Metric</w:t>
+            </w:r>
+          </w:p>
+        </w:tc>
+        <w:tc>
+          <w:tcPr>
+            <w:tcW w:w="0" w:type="auto"/>
+            <w:tcBorders>
+              <w:top w:val="single" w:sz="6" w:space="0" w:color="000000"/>
+              <w:left w:val="single" w:sz="6" w:space="0" w:color="000000"/>
+              <w:bottom w:val="single" w:sz="6" w:space="0" w:color="000000"/>
+              <w:right w:val="single" w:sz="6" w:space="0" w:color="000000"/>
+            </w:tcBorders>
+            <w:tcMar>
+              <w:top w:w="105" w:type="dxa"/>
+              <w:left w:w="105" w:type="dxa"/>
+              <w:bottom w:w="105" w:type="dxa"/>
+              <w:right w:w="105" w:type="dxa"/>
+            </w:tcMar>
+            <w:hideMark/>
+          </w:tcPr>
+          <w:p>
+            <w:pPr>
+              <w:spacing w:after="0" w:line="0" w:lineRule="atLeast"/>
+              <w:rPr>
+                <w:rFonts w:eastAsia="Times New Roman" w:cs="Times New Roman"/>
+                <w:sz w:val="24"/>
+                <w:szCs w:val="24"/>
+              </w:rPr>
+            </w:pPr>
+            <w:r>
+              <w:rPr>
+                <w:rFonts w:eastAsia="Times New Roman" w:cs="Arial"/>
+                <w:color w:val="000000"/>
+                <w:sz w:val="24"/>
+                <w:szCs w:val="24"/>
+              </w:rPr>
+              <w:t>Max Allotted Value</w:t>
+            </w:r>
+          </w:p>
+        </w:tc>
+        <w:tc>
+          <w:tcPr>
+            <w:tcW w:w="0" w:type="auto"/>
+            <w:tcBorders>
+              <w:top w:val="single" w:sz="6" w:space="0" w:color="000000"/>
+              <w:left w:val="single" w:sz="6" w:space="0" w:color="000000"/>
+              <w:bottom w:val="single" w:sz="6" w:space="0" w:color="000000"/>
+              <w:right w:val="single" w:sz="6" w:space="0" w:color="000000"/>
+            </w:tcBorders>
+            <w:tcMar>
+              <w:top w:w="105" w:type="dxa"/>
+              <w:left w:w="105" w:type="dxa"/>
+              <w:bottom w:w="105" w:type="dxa"/>
+              <w:right w:w="105" w:type="dxa"/>
+            </w:tcMar>
+            <w:hideMark/>
+          </w:tcPr>
+          <w:p>
+            <w:pPr>
+              <w:spacing w:after="0" w:line="0" w:lineRule="atLeast"/>
+              <w:rPr>
+                <w:rFonts w:eastAsia="Times New Roman" w:cs="Times New Roman"/>
+                <w:sz w:val="24"/>
+                <w:szCs w:val="24"/>
+              </w:rPr>
+            </w:pPr>
+            <w:r>
+              <w:rPr>
+                <w:rFonts w:eastAsia="Times New Roman" w:cs="Arial"/>
+                <w:color w:val="000000"/>
+                <w:sz w:val="24"/>
+                <w:szCs w:val="24"/>
+              </w:rPr>
+              <w:t>Actual Max Value</w:t>
+            </w:r>
+          </w:p>
+        </w:tc>
+        <w:tc>
+          <w:tcPr>
+            <w:tcW w:w="0" w:type="auto"/>
+            <w:tcBorders>
+              <w:top w:val="single" w:sz="6" w:space="0" w:color="000000"/>
+              <w:left w:val="single" w:sz="6" w:space="0" w:color="000000"/>
+              <w:bottom w:val="single" w:sz="6" w:space="0" w:color="000000"/>
+              <w:right w:val="single" w:sz="6" w:space="0" w:color="000000"/>
+            </w:tcBorders>
+            <w:tcMar>
+              <w:top w:w="105" w:type="dxa"/>
+              <w:left w:w="105" w:type="dxa"/>
+              <w:bottom w:w="105" w:type="dxa"/>
+              <w:right w:w="105" w:type="dxa"/>
+            </w:tcMar>
+            <w:hideMark/>
+          </w:tcPr>
+          <w:p>
+            <w:pPr>
+              <w:spacing w:after="0" w:line="0" w:lineRule="atLeast"/>
+              <w:rPr>
+                <w:rFonts w:eastAsia="Times New Roman" w:cs="Times New Roman"/>
+                <w:sz w:val="24"/>
+                <w:szCs w:val="24"/>
+              </w:rPr>
+            </w:pPr>
+            <w:r>
+              <w:rPr>
+                <w:rFonts w:eastAsia="Times New Roman" w:cs="Arial"/>
+                <w:color w:val="000000"/>
+                <w:sz w:val="24"/>
+                <w:szCs w:val="24"/>
+              </w:rPr>
+              <w:t>Avg. Value</w:t>
+            </w:r>
+          </w:p>
+        </w:tc>
+      </w:tr>
+      <w:tr>
+        <w:tc>
+          <w:tcPr>
+            <w:tcW w:w="0" w:type="auto"/>
+            <w:tcBorders>
+              <w:top w:val="single" w:sz="6" w:space="0" w:color="000000"/>
+              <w:left w:val="single" w:sz="6" w:space="0" w:color="000000"/>
+              <w:bottom w:val="single" w:sz="6" w:space="0" w:color="000000"/>
+              <w:right w:val="single" w:sz="6" w:space="0" w:color="000000"/>
+            </w:tcBorders>
+            <w:tcMar>
+              <w:top w:w="105" w:type="dxa"/>
+              <w:left w:w="105" w:type="dxa"/>
+              <w:bottom w:w="105" w:type="dxa"/>
+              <w:right w:w="105" w:type="dxa"/>
+            </w:tcMar>
+            <w:hideMark/>
+          </w:tcPr>
+          <w:p>
+            <w:pPr>
+              <w:spacing w:after="0" w:line="0" w:lineRule="atLeast"/>
+              <w:rPr>
+                <w:rFonts w:eastAsia="Times New Roman" w:cs="Times New Roman"/>
+                <w:sz w:val="24"/>
+                <w:szCs w:val="24"/>
+              </w:rPr>
+            </w:pPr>
+            <w:r>
+              <w:rPr>
+                <w:rFonts w:eastAsia="Times New Roman" w:cs="Arial"/>
+                <w:color w:val="000000"/>
+                <w:sz w:val="24"/>
+                <w:szCs w:val="24"/>
+              </w:rPr>
+              <w:t>Nesting Depth</w:t>
+            </w:r>
+          </w:p>
+        </w:tc>
+        <w:tc>
+          <w:tcPr>
+            <w:tcW w:w="0" w:type="auto"/>
+            <w:tcBorders>
+              <w:top w:val="single" w:sz="6" w:space="0" w:color="000000"/>
+              <w:left w:val="single" w:sz="6" w:space="0" w:color="000000"/>
+              <w:bottom w:val="single" w:sz="6" w:space="0" w:color="000000"/>
+              <w:right w:val="single" w:sz="6" w:space="0" w:color="000000"/>
+            </w:tcBorders>
+            <w:tcMar>
+              <w:top w:w="105" w:type="dxa"/>
+              <w:left w:w="105" w:type="dxa"/>
+              <w:bottom w:w="105" w:type="dxa"/>
+              <w:right w:w="105" w:type="dxa"/>
+            </w:tcMar>
+            <w:hideMark/>
+          </w:tcPr>
+          <w:p>
+            <w:pPr>
+              <w:spacing w:after="0" w:line="0" w:lineRule="atLeast"/>
+              <w:rPr>
+                <w:rFonts w:eastAsia="Times New Roman" w:cs="Times New Roman"/>
+                <w:sz w:val="24"/>
+                <w:szCs w:val="24"/>
+              </w:rPr>
+            </w:pPr>
+            <w:r>
+              <w:rPr>
+                <w:rFonts w:eastAsia="Times New Roman" w:cs="Arial"/>
+                <w:color w:val="000000"/>
+                <w:sz w:val="24"/>
+                <w:szCs w:val="24"/>
+              </w:rPr>
+              <w:t>6</w:t>
+            </w:r>
+          </w:p>
+        </w:tc>
+        <w:tc>
+          <w:tcPr>
+            <w:tcW w:w="0" w:type="auto"/>
+            <w:tcBorders>
+              <w:top w:val="single" w:sz="6" w:space="0" w:color="000000"/>
+              <w:left w:val="single" w:sz="6" w:space="0" w:color="000000"/>
+              <w:bottom w:val="single" w:sz="6" w:space="0" w:color="000000"/>
+              <w:right w:val="single" w:sz="6" w:space="0" w:color="000000"/>
+            </w:tcBorders>
+            <w:tcMar>
+              <w:top w:w="105" w:type="dxa"/>
+              <w:left w:w="105" w:type="dxa"/>
+              <w:bottom w:w="105" w:type="dxa"/>
+              <w:right w:w="105" w:type="dxa"/>
+            </w:tcMar>
+            <w:hideMark/>
+          </w:tcPr>
+          <w:p>
+            <w:pPr>
+              <w:spacing w:after="0" w:line="0" w:lineRule="atLeast"/>
+              <w:rPr>
+                <w:rFonts w:eastAsia="Times New Roman" w:cs="Times New Roman"/>
+                <w:sz w:val="24"/>
+                <w:szCs w:val="24"/>
+              </w:rPr>
+            </w:pPr>
+            <w:r>
+              <w:rPr>
+                <w:rFonts w:eastAsia="Times New Roman" w:cs="Arial"/>
+                <w:color w:val="000000"/>
+                <w:sz w:val="24"/>
+                <w:szCs w:val="24"/>
+              </w:rPr>
+              <w:t>10</w:t>
+            </w:r>
+          </w:p>
+        </w:tc>
+        <w:tc>
+          <w:tcPr>
+            <w:tcW w:w="0" w:type="auto"/>
+            <w:tcBorders>
+              <w:top w:val="single" w:sz="6" w:space="0" w:color="000000"/>
+              <w:left w:val="single" w:sz="6" w:space="0" w:color="000000"/>
+              <w:bottom w:val="single" w:sz="6" w:space="0" w:color="000000"/>
+              <w:right w:val="single" w:sz="6" w:space="0" w:color="000000"/>
+            </w:tcBorders>
+            <w:tcMar>
+              <w:top w:w="105" w:type="dxa"/>
+              <w:left w:w="105" w:type="dxa"/>
+              <w:bottom w:w="105" w:type="dxa"/>
+              <w:right w:w="105" w:type="dxa"/>
+            </w:tcMar>
+            <w:hideMark/>
+          </w:tcPr>
+          <w:p>
+            <w:pPr>
+              <w:spacing w:after="0" w:line="0" w:lineRule="atLeast"/>
+              <w:rPr>
+                <w:rFonts w:eastAsia="Times New Roman" w:cs="Times New Roman"/>
+                <w:sz w:val="24"/>
+                <w:szCs w:val="24"/>
+              </w:rPr>
+            </w:pPr>
+            <w:r>
+              <w:rPr>
+                <w:rFonts w:eastAsia="Times New Roman" w:cs="Arial"/>
+                <w:color w:val="000000"/>
+                <w:sz w:val="24"/>
+                <w:szCs w:val="24"/>
+              </w:rPr>
+              <w:t>1.29</w:t>
+            </w:r>
+          </w:p>
+        </w:tc>
+      </w:tr>
+      <w:tr>
+        <w:tc>
+          <w:tcPr>
+            <w:tcW w:w="0" w:type="auto"/>
+            <w:tcBorders>
+              <w:top w:val="single" w:sz="6" w:space="0" w:color="000000"/>
+              <w:left w:val="single" w:sz="6" w:space="0" w:color="000000"/>
+              <w:bottom w:val="single" w:sz="6" w:space="0" w:color="000000"/>
+              <w:right w:val="single" w:sz="6" w:space="0" w:color="000000"/>
+            </w:tcBorders>
+            <w:tcMar>
+              <w:top w:w="105" w:type="dxa"/>
+              <w:left w:w="105" w:type="dxa"/>
+              <w:bottom w:w="105" w:type="dxa"/>
+              <w:right w:w="105" w:type="dxa"/>
+            </w:tcMar>
+            <w:hideMark/>
+          </w:tcPr>
+          <w:p>
+            <w:pPr>
+              <w:spacing w:after="0" w:line="0" w:lineRule="atLeast"/>
+              <w:rPr>
+                <w:rFonts w:eastAsia="Times New Roman" w:cs="Times New Roman"/>
+                <w:sz w:val="24"/>
+                <w:szCs w:val="24"/>
+              </w:rPr>
+            </w:pPr>
+            <w:r>
+              <w:rPr>
+                <w:rFonts w:eastAsia="Times New Roman" w:cs="Arial"/>
+                <w:color w:val="000000"/>
+                <w:sz w:val="24"/>
+                <w:szCs w:val="24"/>
+              </w:rPr>
+              <w:t>Method Lines of Code</w:t>
+            </w:r>
+          </w:p>
+        </w:tc>
+        <w:tc>
+          <w:tcPr>
+            <w:tcW w:w="0" w:type="auto"/>
+            <w:tcBorders>
+              <w:top w:val="single" w:sz="6" w:space="0" w:color="000000"/>
+              <w:left w:val="single" w:sz="6" w:space="0" w:color="000000"/>
+              <w:bottom w:val="single" w:sz="6" w:space="0" w:color="000000"/>
+              <w:right w:val="single" w:sz="6" w:space="0" w:color="000000"/>
+            </w:tcBorders>
+            <w:tcMar>
+              <w:top w:w="105" w:type="dxa"/>
+              <w:left w:w="105" w:type="dxa"/>
+              <w:bottom w:w="105" w:type="dxa"/>
+              <w:right w:w="105" w:type="dxa"/>
+            </w:tcMar>
+            <w:hideMark/>
+          </w:tcPr>
+          <w:p>
+            <w:pPr>
+              <w:spacing w:after="0" w:line="0" w:lineRule="atLeast"/>
+              <w:rPr>
+                <w:rFonts w:eastAsia="Times New Roman" w:cs="Times New Roman"/>
+                <w:sz w:val="24"/>
+                <w:szCs w:val="24"/>
+              </w:rPr>
+            </w:pPr>
+            <w:r>
+              <w:rPr>
+                <w:rFonts w:eastAsia="Times New Roman" w:cs="Arial"/>
+                <w:color w:val="000000"/>
+                <w:sz w:val="24"/>
+                <w:szCs w:val="24"/>
+              </w:rPr>
+              <w:t>100</w:t>
+            </w:r>
+          </w:p>
+        </w:tc>
+        <w:tc>
+          <w:tcPr>
+            <w:tcW w:w="0" w:type="auto"/>
+            <w:tcBorders>
+              <w:top w:val="single" w:sz="6" w:space="0" w:color="000000"/>
+              <w:left w:val="single" w:sz="6" w:space="0" w:color="000000"/>
+              <w:bottom w:val="single" w:sz="6" w:space="0" w:color="000000"/>
+              <w:right w:val="single" w:sz="6" w:space="0" w:color="000000"/>
+            </w:tcBorders>
+            <w:tcMar>
+              <w:top w:w="105" w:type="dxa"/>
+              <w:left w:w="105" w:type="dxa"/>
+              <w:bottom w:w="105" w:type="dxa"/>
+              <w:right w:w="105" w:type="dxa"/>
+            </w:tcMar>
+            <w:hideMark/>
+          </w:tcPr>
+          <w:p>
+            <w:pPr>
+              <w:spacing w:after="0" w:line="0" w:lineRule="atLeast"/>
+              <w:rPr>
+                <w:rFonts w:eastAsia="Times New Roman" w:cs="Times New Roman"/>
+                <w:sz w:val="24"/>
+                <w:szCs w:val="24"/>
+              </w:rPr>
+            </w:pPr>
+            <w:r>
+              <w:rPr>
+                <w:rFonts w:eastAsia="Times New Roman" w:cs="Arial"/>
+                <w:color w:val="000000"/>
+                <w:sz w:val="24"/>
+                <w:szCs w:val="24"/>
+              </w:rPr>
+              <w:t>207</w:t>
+            </w:r>
+          </w:p>
+        </w:tc>
+        <w:tc>
+          <w:tcPr>
+            <w:tcW w:w="0" w:type="auto"/>
+            <w:tcBorders>
+              <w:top w:val="single" w:sz="6" w:space="0" w:color="000000"/>
+              <w:left w:val="single" w:sz="6" w:space="0" w:color="000000"/>
+              <w:bottom w:val="single" w:sz="6" w:space="0" w:color="000000"/>
+              <w:right w:val="single" w:sz="6" w:space="0" w:color="000000"/>
+            </w:tcBorders>
+            <w:tcMar>
+              <w:top w:w="105" w:type="dxa"/>
+              <w:left w:w="105" w:type="dxa"/>
+              <w:bottom w:w="105" w:type="dxa"/>
+              <w:right w:w="105" w:type="dxa"/>
+            </w:tcMar>
+            <w:hideMark/>
+          </w:tcPr>
+          <w:p>
+            <w:pPr>
+              <w:spacing w:after="0" w:line="0" w:lineRule="atLeast"/>
+              <w:rPr>
+                <w:rFonts w:eastAsia="Times New Roman" w:cs="Times New Roman"/>
+                <w:sz w:val="24"/>
+                <w:szCs w:val="24"/>
+              </w:rPr>
+            </w:pPr>
+            <w:r>
+              <w:rPr>
+                <w:rFonts w:eastAsia="Times New Roman" w:cs="Arial"/>
+                <w:color w:val="000000"/>
+                <w:sz w:val="24"/>
+                <w:szCs w:val="24"/>
+              </w:rPr>
+              <w:t>9.724</w:t>
+            </w:r>
+          </w:p>
+        </w:tc>
+      </w:tr>
+      <w:tr>
+        <w:tc>
+          <w:tcPr>
+            <w:tcW w:w="0" w:type="auto"/>
+            <w:tcBorders>
+              <w:top w:val="single" w:sz="6" w:space="0" w:color="000000"/>
+              <w:left w:val="single" w:sz="6" w:space="0" w:color="000000"/>
+              <w:bottom w:val="single" w:sz="6" w:space="0" w:color="000000"/>
+              <w:right w:val="single" w:sz="6" w:space="0" w:color="000000"/>
+            </w:tcBorders>
+            <w:tcMar>
+              <w:top w:w="105" w:type="dxa"/>
+              <w:left w:w="105" w:type="dxa"/>
+              <w:bottom w:w="105" w:type="dxa"/>
+              <w:right w:w="105" w:type="dxa"/>
+            </w:tcMar>
+            <w:hideMark/>
+          </w:tcPr>
+          <w:p>
+            <w:pPr>
+              <w:spacing w:after="0" w:line="0" w:lineRule="atLeast"/>
+              <w:rPr>
+                <w:rFonts w:eastAsia="Times New Roman" w:cs="Times New Roman"/>
+                <w:sz w:val="24"/>
+                <w:szCs w:val="24"/>
+              </w:rPr>
+            </w:pPr>
+            <w:r>
+              <w:rPr>
+                <w:rFonts w:eastAsia="Times New Roman" w:cs="Arial"/>
+                <w:color w:val="000000"/>
+                <w:sz w:val="24"/>
+                <w:szCs w:val="24"/>
+              </w:rPr>
+              <w:t>Total lines of code per class</w:t>
+            </w:r>
+          </w:p>
+        </w:tc>
+        <w:tc>
+          <w:tcPr>
+            <w:tcW w:w="0" w:type="auto"/>
+            <w:tcBorders>
+              <w:top w:val="single" w:sz="6" w:space="0" w:color="000000"/>
+              <w:left w:val="single" w:sz="6" w:space="0" w:color="000000"/>
+              <w:bottom w:val="single" w:sz="6" w:space="0" w:color="000000"/>
+              <w:right w:val="single" w:sz="6" w:space="0" w:color="000000"/>
+            </w:tcBorders>
+            <w:tcMar>
+              <w:top w:w="105" w:type="dxa"/>
+              <w:left w:w="105" w:type="dxa"/>
+              <w:bottom w:w="105" w:type="dxa"/>
+              <w:right w:w="105" w:type="dxa"/>
+            </w:tcMar>
+            <w:hideMark/>
+          </w:tcPr>
+          <w:p>
+            <w:pPr>
+              <w:spacing w:after="0" w:line="0" w:lineRule="atLeast"/>
+              <w:rPr>
+                <w:rFonts w:eastAsia="Times New Roman" w:cs="Times New Roman"/>
+                <w:sz w:val="24"/>
+                <w:szCs w:val="24"/>
+              </w:rPr>
+            </w:pPr>
+            <w:r>
+              <w:rPr>
+                <w:rFonts w:eastAsia="Times New Roman" w:cs="Arial"/>
+                <w:color w:val="000000"/>
+                <w:sz w:val="24"/>
+                <w:szCs w:val="24"/>
+              </w:rPr>
+              <w:t>1500</w:t>
+            </w:r>
+          </w:p>
+        </w:tc>
+        <w:tc>
+          <w:tcPr>
+            <w:tcW w:w="0" w:type="auto"/>
+            <w:tcBorders>
+              <w:top w:val="single" w:sz="6" w:space="0" w:color="000000"/>
+              <w:left w:val="single" w:sz="6" w:space="0" w:color="000000"/>
+              <w:bottom w:val="single" w:sz="6" w:space="0" w:color="000000"/>
+              <w:right w:val="single" w:sz="6" w:space="0" w:color="000000"/>
+            </w:tcBorders>
+            <w:tcMar>
+              <w:top w:w="105" w:type="dxa"/>
+              <w:left w:w="105" w:type="dxa"/>
+              <w:bottom w:w="105" w:type="dxa"/>
+              <w:right w:w="105" w:type="dxa"/>
+            </w:tcMar>
+            <w:hideMark/>
+          </w:tcPr>
+          <w:p>
+            <w:pPr>
+              <w:spacing w:after="0" w:line="0" w:lineRule="atLeast"/>
+              <w:rPr>
+                <w:rFonts w:eastAsia="Times New Roman" w:cs="Times New Roman"/>
+                <w:sz w:val="24"/>
+                <w:szCs w:val="24"/>
+              </w:rPr>
+            </w:pPr>
+            <w:r>
+              <w:rPr>
+                <w:rFonts w:eastAsia="Times New Roman" w:cs="Arial"/>
+                <w:color w:val="000000"/>
+                <w:sz w:val="24"/>
+                <w:szCs w:val="24"/>
+              </w:rPr>
+              <w:t>1130</w:t>
+            </w:r>
+          </w:p>
+        </w:tc>
+        <w:tc>
+          <w:tcPr>
+            <w:tcW w:w="0" w:type="auto"/>
+            <w:tcBorders>
+              <w:top w:val="single" w:sz="6" w:space="0" w:color="000000"/>
+              <w:left w:val="single" w:sz="6" w:space="0" w:color="000000"/>
+              <w:bottom w:val="single" w:sz="6" w:space="0" w:color="000000"/>
+              <w:right w:val="single" w:sz="6" w:space="0" w:color="000000"/>
+            </w:tcBorders>
+            <w:tcMar>
+              <w:top w:w="105" w:type="dxa"/>
+              <w:left w:w="105" w:type="dxa"/>
+              <w:bottom w:w="105" w:type="dxa"/>
+              <w:right w:w="105" w:type="dxa"/>
+            </w:tcMar>
+            <w:hideMark/>
+          </w:tcPr>
+          <w:p>
+            <w:pPr>
+              <w:spacing w:after="0" w:line="0" w:lineRule="atLeast"/>
+              <w:rPr>
+                <w:rFonts w:eastAsia="Times New Roman" w:cs="Times New Roman"/>
+                <w:sz w:val="24"/>
+                <w:szCs w:val="24"/>
+              </w:rPr>
+            </w:pPr>
+            <w:r>
+              <w:rPr>
+                <w:rFonts w:eastAsia="Times New Roman" w:cs="Arial"/>
+                <w:color w:val="000000"/>
+                <w:sz w:val="24"/>
+                <w:szCs w:val="24"/>
+              </w:rPr>
+              <w:t>149.3</w:t>
+            </w:r>
+          </w:p>
+        </w:tc>
+      </w:tr>
+      <w:tr>
+        <w:tc>
+          <w:tcPr>
+            <w:tcW w:w="0" w:type="auto"/>
+            <w:tcBorders>
+              <w:top w:val="single" w:sz="6" w:space="0" w:color="000000"/>
+              <w:left w:val="single" w:sz="6" w:space="0" w:color="000000"/>
+              <w:bottom w:val="single" w:sz="6" w:space="0" w:color="000000"/>
+              <w:right w:val="single" w:sz="6" w:space="0" w:color="000000"/>
+            </w:tcBorders>
+            <w:tcMar>
+              <w:top w:w="105" w:type="dxa"/>
+              <w:left w:w="105" w:type="dxa"/>
+              <w:bottom w:w="105" w:type="dxa"/>
+              <w:right w:w="105" w:type="dxa"/>
+            </w:tcMar>
+            <w:hideMark/>
+          </w:tcPr>
+          <w:p>
+            <w:pPr>
+              <w:spacing w:after="0" w:line="0" w:lineRule="atLeast"/>
+              <w:rPr>
+                <w:rFonts w:eastAsia="Times New Roman" w:cs="Times New Roman"/>
+                <w:sz w:val="24"/>
+                <w:szCs w:val="24"/>
+              </w:rPr>
+            </w:pPr>
+            <w:r>
+              <w:rPr>
+                <w:rFonts w:eastAsia="Times New Roman" w:cs="Arial"/>
+                <w:color w:val="000000"/>
+                <w:sz w:val="24"/>
+                <w:szCs w:val="24"/>
+              </w:rPr>
+              <w:t>Number of Parameters</w:t>
+            </w:r>
+          </w:p>
+        </w:tc>
+        <w:tc>
+          <w:tcPr>
+            <w:tcW w:w="0" w:type="auto"/>
+            <w:tcBorders>
+              <w:top w:val="single" w:sz="6" w:space="0" w:color="000000"/>
+              <w:left w:val="single" w:sz="6" w:space="0" w:color="000000"/>
+              <w:bottom w:val="single" w:sz="6" w:space="0" w:color="000000"/>
+              <w:right w:val="single" w:sz="6" w:space="0" w:color="000000"/>
+            </w:tcBorders>
+            <w:tcMar>
+              <w:top w:w="105" w:type="dxa"/>
+              <w:left w:w="105" w:type="dxa"/>
+              <w:bottom w:w="105" w:type="dxa"/>
+              <w:right w:w="105" w:type="dxa"/>
+            </w:tcMar>
+            <w:hideMark/>
+          </w:tcPr>
+          <w:p>
+            <w:pPr>
+              <w:spacing w:after="0" w:line="0" w:lineRule="atLeast"/>
+              <w:rPr>
+                <w:rFonts w:eastAsia="Times New Roman" w:cs="Times New Roman"/>
+                <w:sz w:val="24"/>
+                <w:szCs w:val="24"/>
+              </w:rPr>
+            </w:pPr>
+            <w:r>
+              <w:rPr>
+                <w:rFonts w:eastAsia="Times New Roman" w:cs="Arial"/>
+                <w:color w:val="000000"/>
+                <w:sz w:val="24"/>
+                <w:szCs w:val="24"/>
+              </w:rPr>
+              <w:t>5</w:t>
+            </w:r>
+          </w:p>
+        </w:tc>
+        <w:tc>
+          <w:tcPr>
+            <w:tcW w:w="0" w:type="auto"/>
+            <w:tcBorders>
+              <w:top w:val="single" w:sz="6" w:space="0" w:color="000000"/>
+              <w:left w:val="single" w:sz="6" w:space="0" w:color="000000"/>
+              <w:bottom w:val="single" w:sz="6" w:space="0" w:color="000000"/>
+              <w:right w:val="single" w:sz="6" w:space="0" w:color="000000"/>
+            </w:tcBorders>
+            <w:tcMar>
+              <w:top w:w="105" w:type="dxa"/>
+              <w:left w:w="105" w:type="dxa"/>
+              <w:bottom w:w="105" w:type="dxa"/>
+              <w:right w:w="105" w:type="dxa"/>
+            </w:tcMar>
+            <w:hideMark/>
+          </w:tcPr>
+          <w:p>
+            <w:pPr>
+              <w:spacing w:after="0" w:line="0" w:lineRule="atLeast"/>
+              <w:rPr>
+                <w:rFonts w:eastAsia="Times New Roman" w:cs="Times New Roman"/>
+                <w:sz w:val="24"/>
+                <w:szCs w:val="24"/>
+              </w:rPr>
+            </w:pPr>
+            <w:r>
+              <w:rPr>
+                <w:rFonts w:eastAsia="Times New Roman" w:cs="Arial"/>
+                <w:color w:val="000000"/>
+                <w:sz w:val="24"/>
+                <w:szCs w:val="24"/>
+              </w:rPr>
+              <w:t>9</w:t>
+            </w:r>
+          </w:p>
+        </w:tc>
+        <w:tc>
+          <w:tcPr>
+            <w:tcW w:w="0" w:type="auto"/>
+            <w:tcBorders>
+              <w:top w:val="single" w:sz="6" w:space="0" w:color="000000"/>
+              <w:left w:val="single" w:sz="6" w:space="0" w:color="000000"/>
+              <w:bottom w:val="single" w:sz="6" w:space="0" w:color="000000"/>
+              <w:right w:val="single" w:sz="6" w:space="0" w:color="000000"/>
+            </w:tcBorders>
+            <w:tcMar>
+              <w:top w:w="105" w:type="dxa"/>
+              <w:left w:w="105" w:type="dxa"/>
+              <w:bottom w:w="105" w:type="dxa"/>
+              <w:right w:w="105" w:type="dxa"/>
+            </w:tcMar>
+            <w:hideMark/>
+          </w:tcPr>
+          <w:p>
+            <w:pPr>
+              <w:spacing w:after="0" w:line="0" w:lineRule="atLeast"/>
+              <w:rPr>
+                <w:rFonts w:eastAsia="Times New Roman" w:cs="Times New Roman"/>
+                <w:sz w:val="24"/>
+                <w:szCs w:val="24"/>
+              </w:rPr>
+            </w:pPr>
+            <w:r>
+              <w:rPr>
+                <w:rFonts w:eastAsia="Times New Roman" w:cs="Arial"/>
+                <w:color w:val="000000"/>
+                <w:sz w:val="24"/>
+                <w:szCs w:val="24"/>
+              </w:rPr>
+              <w:t>0.588</w:t>
+            </w:r>
+          </w:p>
+        </w:tc>
+      </w:tr>
+      <w:tr>
+        <w:tc>
+          <w:tcPr>
+            <w:tcW w:w="0" w:type="auto"/>
+            <w:tcBorders>
+              <w:top w:val="single" w:sz="6" w:space="0" w:color="000000"/>
+              <w:left w:val="single" w:sz="6" w:space="0" w:color="000000"/>
+              <w:bottom w:val="single" w:sz="6" w:space="0" w:color="000000"/>
+              <w:right w:val="single" w:sz="6" w:space="0" w:color="000000"/>
+            </w:tcBorders>
+            <w:tcMar>
+              <w:top w:w="105" w:type="dxa"/>
+              <w:left w:w="105" w:type="dxa"/>
+              <w:bottom w:w="105" w:type="dxa"/>
+              <w:right w:w="105" w:type="dxa"/>
+            </w:tcMar>
+            <w:hideMark/>
+          </w:tcPr>
+          <w:p>
+            <w:pPr>
+              <w:spacing w:after="0" w:line="0" w:lineRule="atLeast"/>
+              <w:rPr>
+                <w:rFonts w:eastAsia="Times New Roman" w:cs="Times New Roman"/>
+                <w:sz w:val="24"/>
+                <w:szCs w:val="24"/>
+              </w:rPr>
+            </w:pPr>
+            <w:r>
+              <w:rPr>
+                <w:rFonts w:eastAsia="Times New Roman" w:cs="Arial"/>
+                <w:color w:val="000000"/>
+                <w:sz w:val="24"/>
+                <w:szCs w:val="24"/>
+              </w:rPr>
+              <w:t>Number of Attributes</w:t>
+            </w:r>
+          </w:p>
+        </w:tc>
+        <w:tc>
+          <w:tcPr>
+            <w:tcW w:w="0" w:type="auto"/>
+            <w:tcBorders>
+              <w:top w:val="single" w:sz="6" w:space="0" w:color="000000"/>
+              <w:left w:val="single" w:sz="6" w:space="0" w:color="000000"/>
+              <w:bottom w:val="single" w:sz="6" w:space="0" w:color="000000"/>
+              <w:right w:val="single" w:sz="6" w:space="0" w:color="000000"/>
+            </w:tcBorders>
+            <w:tcMar>
+              <w:top w:w="105" w:type="dxa"/>
+              <w:left w:w="105" w:type="dxa"/>
+              <w:bottom w:w="105" w:type="dxa"/>
+              <w:right w:w="105" w:type="dxa"/>
+            </w:tcMar>
+            <w:hideMark/>
+          </w:tcPr>
+          <w:p>
+            <w:pPr>
+              <w:spacing w:after="0" w:line="0" w:lineRule="atLeast"/>
+              <w:rPr>
+                <w:rFonts w:eastAsia="Times New Roman" w:cs="Times New Roman"/>
+                <w:sz w:val="24"/>
+                <w:szCs w:val="24"/>
+              </w:rPr>
+            </w:pPr>
+            <w:r>
+              <w:rPr>
+                <w:rFonts w:eastAsia="Times New Roman" w:cs="Arial"/>
+                <w:color w:val="000000"/>
+                <w:sz w:val="24"/>
+                <w:szCs w:val="24"/>
+              </w:rPr>
+              <w:t>10</w:t>
+            </w:r>
+          </w:p>
+        </w:tc>
+        <w:tc>
+          <w:tcPr>
+            <w:tcW w:w="0" w:type="auto"/>
+            <w:tcBorders>
+              <w:top w:val="single" w:sz="6" w:space="0" w:color="000000"/>
+              <w:left w:val="single" w:sz="6" w:space="0" w:color="000000"/>
+              <w:bottom w:val="single" w:sz="6" w:space="0" w:color="000000"/>
+              <w:right w:val="single" w:sz="6" w:space="0" w:color="000000"/>
+            </w:tcBorders>
+            <w:tcMar>
+              <w:top w:w="105" w:type="dxa"/>
+              <w:left w:w="105" w:type="dxa"/>
+              <w:bottom w:w="105" w:type="dxa"/>
+              <w:right w:w="105" w:type="dxa"/>
+            </w:tcMar>
+            <w:hideMark/>
+          </w:tcPr>
+          <w:p>
+            <w:pPr>
+              <w:spacing w:after="0" w:line="0" w:lineRule="atLeast"/>
+              <w:rPr>
+                <w:rFonts w:eastAsia="Times New Roman" w:cs="Times New Roman"/>
+                <w:sz w:val="24"/>
+                <w:szCs w:val="24"/>
+              </w:rPr>
+            </w:pPr>
+            <w:r>
+              <w:rPr>
+                <w:rFonts w:eastAsia="Times New Roman" w:cs="Arial"/>
+                <w:color w:val="000000"/>
+                <w:sz w:val="24"/>
+                <w:szCs w:val="24"/>
+              </w:rPr>
+              <w:t>21</w:t>
+            </w:r>
+          </w:p>
+        </w:tc>
+        <w:tc>
+          <w:tcPr>
+            <w:tcW w:w="0" w:type="auto"/>
+            <w:tcBorders>
+              <w:top w:val="single" w:sz="6" w:space="0" w:color="000000"/>
+              <w:left w:val="single" w:sz="6" w:space="0" w:color="000000"/>
+              <w:bottom w:val="single" w:sz="6" w:space="0" w:color="000000"/>
+              <w:right w:val="single" w:sz="6" w:space="0" w:color="000000"/>
+            </w:tcBorders>
+            <w:tcMar>
+              <w:top w:w="105" w:type="dxa"/>
+              <w:left w:w="105" w:type="dxa"/>
+              <w:bottom w:w="105" w:type="dxa"/>
+              <w:right w:w="105" w:type="dxa"/>
+            </w:tcMar>
+            <w:hideMark/>
+          </w:tcPr>
+          <w:p>
+            <w:pPr>
+              <w:spacing w:after="0" w:line="0" w:lineRule="atLeast"/>
+              <w:rPr>
+                <w:rFonts w:eastAsia="Times New Roman" w:cs="Times New Roman"/>
+                <w:sz w:val="24"/>
+                <w:szCs w:val="24"/>
+              </w:rPr>
+            </w:pPr>
+            <w:r>
+              <w:rPr>
+                <w:rFonts w:eastAsia="Times New Roman" w:cs="Arial"/>
+                <w:color w:val="000000"/>
+                <w:sz w:val="24"/>
+                <w:szCs w:val="24"/>
+              </w:rPr>
+              <w:t>2.278</w:t>
+            </w:r>
+          </w:p>
+        </w:tc>
+      </w:tr>
+    </w:tbl>
+    <w:p>
+      <w:pPr>
+        <w:spacing w:after="0" w:line="240" w:lineRule="auto"/>
+        <w:rPr>
+          <w:rFonts w:eastAsia="Times New Roman" w:cs="Times New Roman"/>
+          <w:color w:val="000000"/>
+          <w:sz w:val="24"/>
+          <w:szCs w:val="24"/>
+        </w:rPr>
+      </w:pPr>
+      <w:r>
+        <w:rPr>
+          <w:rFonts w:eastAsia="Times New Roman" w:cs="Times New Roman"/>
+          <w:color w:val="000000"/>
+          <w:sz w:val="24"/>
+          <w:szCs w:val="24"/>
+        </w:rPr>
+        <w:br/>
+      </w:r>
+    </w:p>
+    <w:p>
+      <w:pPr>
+        <w:spacing w:after="0" w:line="240" w:lineRule="auto"/>
+        <w:rPr>
+          <w:rFonts w:eastAsia="Times New Roman" w:cs="Times New Roman"/>
+          <w:color w:val="000000"/>
+          <w:sz w:val="24"/>
+          <w:szCs w:val="24"/>
+        </w:rPr>
+      </w:pPr>
+      <w:r>
+        <w:rPr>
+          <w:rFonts w:eastAsia="Times New Roman" w:cs="Arial"/>
+          <w:color w:val="000000"/>
+          <w:sz w:val="24"/>
+          <w:szCs w:val="24"/>
+        </w:rPr>
+        <w:t>One metric we tracked was Method Lines of Code. We wanted to track this to ensure that no methods were doing too much at one time. Making smaller methods out of our long methods also increases the overall readability of the code. We chose a kind of high max of 100 lines so that we could have longer methods, but nothing crazy. We ended up with four methods that were above our threshold of 100 lines. Our average, however, was only about 10. This means that as a whole, we did an ok job of keeping our method sizes down, with a few problem methods are way too long. To fix this, we should extract some of the code in these methods into smaller methods or try to make the code slicker.</w:t>
+      </w:r>
+    </w:p>
+    <w:p>
+      <w:pPr>
+        <w:spacing w:after="0" w:line="240" w:lineRule="auto"/>
+        <w:rPr>
+          <w:rFonts w:eastAsia="Times New Roman" w:cs="Times New Roman"/>
+          <w:color w:val="000000"/>
+          <w:sz w:val="24"/>
+          <w:szCs w:val="24"/>
+        </w:rPr>
+      </w:pPr>
+    </w:p>
+    <w:p>
+      <w:pPr>
+        <w:spacing w:after="0" w:line="240" w:lineRule="auto"/>
+        <w:rPr>
+          <w:rFonts w:eastAsia="Times New Roman" w:cs="Times New Roman"/>
+          <w:color w:val="000000"/>
+          <w:sz w:val="24"/>
+          <w:szCs w:val="24"/>
+        </w:rPr>
+      </w:pPr>
+      <w:r>
+        <w:rPr>
+          <w:rFonts w:eastAsia="Times New Roman" w:cs="Arial"/>
+          <w:color w:val="000000"/>
+          <w:sz w:val="24"/>
+          <w:szCs w:val="24"/>
+        </w:rPr>
+        <w:t>Another metric that was over the max allotted value was number of parameters. This was only in the tile class constructor where lots of information is transferred from a file to create the object. This could be fixed, but overall it is not a huge problem. In order to fix this, we could have separate setters to split up the constructor.</w:t>
+      </w:r>
+    </w:p>
+    <w:p>
+      <w:pPr>
+        <w:spacing w:after="0" w:line="240" w:lineRule="auto"/>
+        <w:rPr>
+          <w:rFonts w:eastAsia="Times New Roman" w:cs="Times New Roman"/>
+          <w:color w:val="000000"/>
+          <w:sz w:val="24"/>
+          <w:szCs w:val="24"/>
+        </w:rPr>
+      </w:pPr>
+    </w:p>
+    <w:p>
+      <w:pPr>
+        <w:spacing w:after="0" w:line="240" w:lineRule="auto"/>
+        <w:rPr>
+          <w:rFonts w:eastAsia="Times New Roman" w:cs="Times New Roman"/>
+          <w:color w:val="000000"/>
+          <w:sz w:val="24"/>
+          <w:szCs w:val="24"/>
+        </w:rPr>
+      </w:pPr>
+      <w:r>
+        <w:rPr>
+          <w:rFonts w:eastAsia="Times New Roman" w:cs="Arial"/>
+          <w:color w:val="000000"/>
+          <w:sz w:val="24"/>
+          <w:szCs w:val="24"/>
+        </w:rPr>
+        <w:t xml:space="preserve">One final metric that was way over the max value was number of attributes. We set a max at 10, but 6 of our classes were well over the max that we set. This may have been an underestimate of a good value on our part, but it also shows that we indeed use lots of attributes in our classes. Some of these could be fixed by breaking up some of their classes into smaller more specialized classes. </w:t>
       </w:r>
     </w:p>
     <w:sectPr>
@@ -554,6 +1681,21 @@
       <w:contextualSpacing/>
     </w:pPr>
   </w:style>
+  <w:style w:type="paragraph" w:styleId="NormalWeb">
+    <w:name w:val="Normal (Web)"/>
+    <w:basedOn w:val="Normal"/>
+    <w:uiPriority w:val="99"/>
+    <w:unhideWhenUsed/>
+    <w:rsid w:val="00022A09"/>
+    <w:pPr>
+      <w:spacing w:before="100" w:beforeAutospacing="1" w:after="100" w:afterAutospacing="1" w:line="240" w:lineRule="auto"/>
+    </w:pPr>
+    <w:rPr>
+      <w:rFonts w:ascii="Times New Roman" w:eastAsia="Times New Roman" w:hAnsi="Times New Roman" w:cs="Times New Roman"/>
+      <w:sz w:val="24"/>
+      <w:szCs w:val="24"/>
+    </w:rPr>
+  </w:style>
 </w:styles>
 </file>
 
@@ -754,6 +1896,21 @@
       <w:ind w:left="720"/>
       <w:contextualSpacing/>
     </w:pPr>
+  </w:style>
+  <w:style w:type="paragraph" w:styleId="NormalWeb">
+    <w:name w:val="Normal (Web)"/>
+    <w:basedOn w:val="Normal"/>
+    <w:uiPriority w:val="99"/>
+    <w:unhideWhenUsed/>
+    <w:rsid w:val="00022A09"/>
+    <w:pPr>
+      <w:spacing w:before="100" w:beforeAutospacing="1" w:after="100" w:afterAutospacing="1" w:line="240" w:lineRule="auto"/>
+    </w:pPr>
+    <w:rPr>
+      <w:rFonts w:ascii="Times New Roman" w:eastAsia="Times New Roman" w:hAnsi="Times New Roman" w:cs="Times New Roman"/>
+      <w:sz w:val="24"/>
+      <w:szCs w:val="24"/>
+    </w:rPr>
   </w:style>
 </w:styles>
 </file>

</xml_diff>